<commit_message>
Some little correction in the very good billy work
</commit_message>
<xml_diff>
--- a/documents/Feasibility Study.docx
+++ b/documents/Feasibility Study.docx
@@ -1,6 +1,6 @@
 
 <file path=word/document.xml><?xml version="1.0" encoding="utf-8"?>
-<w:document xmlns:wpc="http://schemas.microsoft.com/office/word/2010/wordprocessingCanvas" xmlns:cx="http://schemas.microsoft.com/office/drawing/2014/chartex" xmlns:cx1="http://schemas.microsoft.com/office/drawing/2015/9/8/chartex" xmlns:mc="http://schemas.openxmlformats.org/markup-compatibility/2006" xmlns:o="urn:schemas-microsoft-com:office:office" xmlns:r="http://schemas.openxmlformats.org/officeDocument/2006/relationships" xmlns:m="http://schemas.openxmlformats.org/officeDocument/2006/math" xmlns:v="urn:schemas-microsoft-com:vml" xmlns:wp14="http://schemas.microsoft.com/office/word/2010/wordprocessingDrawing" xmlns:wp="http://schemas.openxmlformats.org/drawingml/2006/wordprocessingDrawing" xmlns:w10="urn:schemas-microsoft-com:office:word" xmlns:w="http://schemas.openxmlformats.org/wordprocessingml/2006/main" xmlns:w14="http://schemas.microsoft.com/office/word/2010/wordml" xmlns:w15="http://schemas.microsoft.com/office/word/2012/wordml" xmlns:w16se="http://schemas.microsoft.com/office/word/2015/wordml/symex" xmlns:wpg="http://schemas.microsoft.com/office/word/2010/wordprocessingGroup" xmlns:wpi="http://schemas.microsoft.com/office/word/2010/wordprocessingInk" xmlns:wne="http://schemas.microsoft.com/office/word/2006/wordml" xmlns:wps="http://schemas.microsoft.com/office/word/2010/wordprocessingShape" mc:Ignorable="w14 w15 w16se wp14">
+<w:document xmlns:wpc="http://schemas.microsoft.com/office/word/2010/wordprocessingCanvas" xmlns:cx="http://schemas.microsoft.com/office/drawing/2014/chartex" xmlns:cx1="http://schemas.microsoft.com/office/drawing/2015/9/8/chartex" xmlns:cx2="http://schemas.microsoft.com/office/drawing/2015/10/21/chartex" xmlns:cx3="http://schemas.microsoft.com/office/drawing/2016/5/9/chartex" xmlns:cx4="http://schemas.microsoft.com/office/drawing/2016/5/10/chartex" xmlns:cx5="http://schemas.microsoft.com/office/drawing/2016/5/11/chartex" xmlns:cx6="http://schemas.microsoft.com/office/drawing/2016/5/12/chartex" xmlns:cx7="http://schemas.microsoft.com/office/drawing/2016/5/13/chartex" xmlns:cx8="http://schemas.microsoft.com/office/drawing/2016/5/14/chartex" xmlns:mc="http://schemas.openxmlformats.org/markup-compatibility/2006" xmlns:aink="http://schemas.microsoft.com/office/drawing/2016/ink" xmlns:am3d="http://schemas.microsoft.com/office/drawing/2017/model3d" xmlns:o="urn:schemas-microsoft-com:office:office" xmlns:r="http://schemas.openxmlformats.org/officeDocument/2006/relationships" xmlns:m="http://schemas.openxmlformats.org/officeDocument/2006/math" xmlns:v="urn:schemas-microsoft-com:vml" xmlns:wp14="http://schemas.microsoft.com/office/word/2010/wordprocessingDrawing" xmlns:wp="http://schemas.openxmlformats.org/drawingml/2006/wordprocessingDrawing" xmlns:w10="urn:schemas-microsoft-com:office:word" xmlns:w="http://schemas.openxmlformats.org/wordprocessingml/2006/main" xmlns:w14="http://schemas.microsoft.com/office/word/2010/wordml" xmlns:w15="http://schemas.microsoft.com/office/word/2012/wordml" xmlns:w16cid="http://schemas.microsoft.com/office/word/2016/wordml/cid" xmlns:w16se="http://schemas.microsoft.com/office/word/2015/wordml/symex" xmlns:wpg="http://schemas.microsoft.com/office/word/2010/wordprocessingGroup" xmlns:wpi="http://schemas.microsoft.com/office/word/2010/wordprocessingInk" xmlns:wne="http://schemas.microsoft.com/office/word/2006/wordml" xmlns:wps="http://schemas.microsoft.com/office/word/2010/wordprocessingShape" mc:Ignorable="w14 w15 w16se w16cid wp14">
   <w:body>
     <w:sdt>
       <w:sdtPr>
@@ -29,7 +29,7 @@
             <mc:AlternateContent>
               <mc:Choice Requires="wpg">
                 <w:drawing>
-                  <wp:anchor distT="0" distB="0" distL="114300" distR="114300" simplePos="0" relativeHeight="251662336" behindDoc="0" locked="0" layoutInCell="1" allowOverlap="1">
+                  <wp:anchor distT="0" distB="0" distL="114300" distR="114300" simplePos="0" relativeHeight="251662336" behindDoc="0" locked="0" layoutInCell="1" allowOverlap="1" wp14:anchorId="2AACB96A" wp14:editId="3F51D40D">
                     <wp:simplePos x="0" y="0"/>
                     <wp:positionH relativeFrom="page">
                       <wp:align>center</wp:align>
@@ -298,7 +298,7 @@
             <mc:AlternateContent>
               <mc:Choice Requires="wps">
                 <w:drawing>
-                  <wp:anchor distT="0" distB="0" distL="114300" distR="114300" simplePos="0" relativeHeight="251659264" behindDoc="0" locked="0" layoutInCell="1" allowOverlap="1">
+                  <wp:anchor distT="0" distB="0" distL="114300" distR="114300" simplePos="0" relativeHeight="251659264" behindDoc="0" locked="0" layoutInCell="1" allowOverlap="1" wp14:anchorId="4140C792" wp14:editId="6D350580">
                     <wp:simplePos x="0" y="0"/>
                     <wp:positionH relativeFrom="page">
                       <wp:align>center</wp:align>
@@ -439,18 +439,8 @@
                                         <w:sz w:val="36"/>
                                         <w:szCs w:val="36"/>
                                       </w:rPr>
-                                      <w:t xml:space="preserve"> </w:t>
+                                      <w:t xml:space="preserve"> study</w:t>
                                     </w:r>
-                                    <w:proofErr w:type="spellStart"/>
-                                    <w:r>
-                                      <w:rPr>
-                                        <w:color w:val="404040" w:themeColor="text1" w:themeTint="BF"/>
-                                        <w:sz w:val="36"/>
-                                        <w:szCs w:val="36"/>
-                                      </w:rPr>
-                                      <w:t>study</w:t>
-                                    </w:r>
-                                    <w:proofErr w:type="spellEnd"/>
                                   </w:p>
                                 </w:sdtContent>
                               </w:sdt>
@@ -606,7 +596,7 @@
             <mc:AlternateContent>
               <mc:Choice Requires="wps">
                 <w:drawing>
-                  <wp:anchor distT="0" distB="0" distL="114300" distR="114300" simplePos="0" relativeHeight="251661312" behindDoc="0" locked="0" layoutInCell="1" allowOverlap="1">
+                  <wp:anchor distT="0" distB="0" distL="114300" distR="114300" simplePos="0" relativeHeight="251661312" behindDoc="0" locked="0" layoutInCell="1" allowOverlap="1" wp14:anchorId="2620FB0F" wp14:editId="5A4C3628">
                     <wp:simplePos x="0" y="0"/>
                     <wp:positionH relativeFrom="page">
                       <wp:posOffset>2571749</wp:posOffset>
@@ -838,7 +828,7 @@
             <mc:AlternateContent>
               <mc:Choice Requires="wps">
                 <w:drawing>
-                  <wp:anchor distT="0" distB="0" distL="114300" distR="114300" simplePos="0" relativeHeight="251665408" behindDoc="0" locked="0" layoutInCell="1" allowOverlap="1" wp14:anchorId="099DABCA" wp14:editId="00D420DB">
+                  <wp:anchor distT="0" distB="0" distL="114300" distR="114300" simplePos="0" relativeHeight="251665408" behindDoc="0" locked="0" layoutInCell="1" allowOverlap="1" wp14:anchorId="38C66FDA" wp14:editId="2FBDD770">
                     <wp:simplePos x="0" y="0"/>
                     <wp:positionH relativeFrom="page">
                       <wp:posOffset>222885</wp:posOffset>
@@ -1100,7 +1090,7 @@
               <w:color w:val="auto"/>
               <w:sz w:val="24"/>
               <w:szCs w:val="22"/>
-              <w:lang w:eastAsia="en-US"/>
+              <w:lang w:val="it-IT" w:eastAsia="en-US"/>
             </w:rPr>
             <w:id w:val="771365271"/>
             <w:docPartObj>
@@ -1699,21 +1689,31 @@
             <w:rPr>
               <w:lang w:val="en-US"/>
             </w:rPr>
-            <w:t xml:space="preserve">key-value couples are easily divisible in two or more servers, because of their simple and schemaless structure. This is the reason why complex operations such as queries and joins </w:t>
-          </w:r>
-          <w:proofErr w:type="gramStart"/>
-          <w:r>
-            <w:rPr>
-              <w:lang w:val="en-US"/>
-            </w:rPr>
-            <w:t>should not be implemented</w:t>
-          </w:r>
-          <w:proofErr w:type="gramEnd"/>
-          <w:r>
-            <w:rPr>
-              <w:lang w:val="en-US"/>
-            </w:rPr>
-            <w:t xml:space="preserve"> on a key-value database, and their advantages are fully exploited if only simple read/write operations are needed.</w:t>
+            <w:t xml:space="preserve">key-value couples are easily divisible in two or more servers, because of their simple and </w:t>
+          </w:r>
+          <w:r>
+            <w:rPr>
+              <w:lang w:val="en-US"/>
+            </w:rPr>
+            <w:t>schema</w:t>
+          </w:r>
+          <w:r>
+            <w:rPr>
+              <w:lang w:val="en-US"/>
+            </w:rPr>
+            <w:t>-</w:t>
+          </w:r>
+          <w:r>
+            <w:rPr>
+              <w:lang w:val="en-US"/>
+            </w:rPr>
+            <w:t>less</w:t>
+          </w:r>
+          <w:r>
+            <w:rPr>
+              <w:lang w:val="en-US"/>
+            </w:rPr>
+            <w:t xml:space="preserve"> structure. This is the reason why complex operations such as queries and joins should not be implemented on a key-value database, and their advantages are fully exploited if only simple read/write operations are needed.</w:t>
           </w:r>
         </w:p>
         <w:p>
@@ -1727,35 +1727,58 @@
               <w:lang w:val="en-US"/>
             </w:rPr>
             <w:tab/>
-            <w:t xml:space="preserve">In a context of a PC booking application, it could be interesting to see if some parts of the relational database on which the application </w:t>
-          </w:r>
-          <w:proofErr w:type="gramStart"/>
-          <w:r>
-            <w:rPr>
-              <w:lang w:val="en-US"/>
-            </w:rPr>
-            <w:t>is built</w:t>
-          </w:r>
-          <w:proofErr w:type="gramEnd"/>
-          <w:r>
-            <w:rPr>
-              <w:lang w:val="en-US"/>
-            </w:rPr>
-            <w:t xml:space="preserve"> can be implemented using a key-value approach. In the rest of the document, we will study each component of the database, and </w:t>
-          </w:r>
-          <w:proofErr w:type="gramStart"/>
-          <w:r>
-            <w:rPr>
-              <w:lang w:val="en-US"/>
-            </w:rPr>
-            <w:t>more detailed information</w:t>
-          </w:r>
-          <w:proofErr w:type="gramEnd"/>
-          <w:r>
-            <w:rPr>
-              <w:lang w:val="en-US"/>
-            </w:rPr>
-            <w:t xml:space="preserve"> will be given.</w:t>
+            <w:t>In a context of a PC booking application, it could be interesting to see if the relational database</w:t>
+          </w:r>
+          <w:r>
+            <w:rPr>
+              <w:lang w:val="en-US"/>
+            </w:rPr>
+            <w:t xml:space="preserve"> or some part of it</w:t>
+          </w:r>
+          <w:r>
+            <w:rPr>
+              <w:highlight w:val="yellow"/>
+              <w:lang w:val="en-US"/>
+            </w:rPr>
+            <w:t>,</w:t>
+          </w:r>
+          <w:r>
+            <w:rPr>
+              <w:lang w:val="en-US"/>
+            </w:rPr>
+            <w:t xml:space="preserve"> </w:t>
+          </w:r>
+          <w:r>
+            <w:rPr>
+              <w:lang w:val="en-US"/>
+            </w:rPr>
+            <w:t>on which the application is built</w:t>
+          </w:r>
+          <w:r>
+            <w:rPr>
+              <w:highlight w:val="yellow"/>
+              <w:lang w:val="en-US"/>
+            </w:rPr>
+            <w:t>,</w:t>
+          </w:r>
+          <w:r>
+            <w:rPr>
+              <w:lang w:val="en-US"/>
+            </w:rPr>
+            <w:t xml:space="preserve"> can be implemented using a key-value approach. In the rest of the document, we will </w:t>
+          </w:r>
+          <w:r>
+            <w:rPr>
+              <w:highlight w:val="yellow"/>
+              <w:lang w:val="en-US"/>
+            </w:rPr>
+            <w:t>analyze</w:t>
+          </w:r>
+          <w:r>
+            <w:rPr>
+              <w:lang w:val="en-US"/>
+            </w:rPr>
+            <w:t xml:space="preserve"> each component of the database, and more detailed information will be given.</w:t>
           </w:r>
         </w:p>
         <w:p>
@@ -1795,21 +1818,39 @@
               <w:lang w:val="en-US"/>
             </w:rPr>
             <w:tab/>
-            <w:t xml:space="preserve">The database of the application </w:t>
-          </w:r>
-          <w:proofErr w:type="gramStart"/>
-          <w:r>
-            <w:rPr>
-              <w:lang w:val="en-US"/>
-            </w:rPr>
-            <w:t>is divided</w:t>
-          </w:r>
-          <w:proofErr w:type="gramEnd"/>
-          <w:r>
-            <w:rPr>
-              <w:lang w:val="en-US"/>
-            </w:rPr>
-            <w:t xml:space="preserve"> in three parts: the one dedicated to PC</w:t>
+            <w:t>The</w:t>
+          </w:r>
+          <w:r>
+            <w:rPr>
+              <w:lang w:val="en-US"/>
+            </w:rPr>
+            <w:t xml:space="preserve"> </w:t>
+          </w:r>
+          <w:r>
+            <w:rPr>
+              <w:highlight w:val="yellow"/>
+              <w:lang w:val="en-US"/>
+            </w:rPr>
+            <w:t>application’s</w:t>
+          </w:r>
+          <w:r>
+            <w:rPr>
+              <w:lang w:val="en-US"/>
+            </w:rPr>
+            <w:t xml:space="preserve"> database is divided in three parts: </w:t>
+          </w:r>
+          <w:r>
+            <w:rPr>
+              <w:highlight w:val="yellow"/>
+              <w:lang w:val="en-US"/>
+            </w:rPr>
+            <w:t>one</w:t>
+          </w:r>
+          <w:r>
+            <w:rPr>
+              <w:lang w:val="en-US"/>
+            </w:rPr>
+            <w:t xml:space="preserve"> dedicated to PC</w:t>
           </w:r>
           <w:r>
             <w:rPr>
@@ -1833,7 +1874,52 @@
             <w:rPr>
               <w:lang w:val="en-US"/>
             </w:rPr>
-            <w:t>information storage, the one used for tracing the bookings made by users and the last one collects all the personal information of the users.</w:t>
+            <w:t>information storage,</w:t>
+          </w:r>
+          <w:r>
+            <w:rPr>
+              <w:lang w:val="en-US"/>
+            </w:rPr>
+            <w:t xml:space="preserve"> </w:t>
+          </w:r>
+          <w:r>
+            <w:rPr>
+              <w:highlight w:val="yellow"/>
+              <w:lang w:val="en-US"/>
+            </w:rPr>
+            <w:t>another</w:t>
+          </w:r>
+          <w:r>
+            <w:rPr>
+              <w:lang w:val="en-US"/>
+            </w:rPr>
+            <w:t xml:space="preserve"> used for tracing the bookings made by users and the last one</w:t>
+          </w:r>
+          <w:r>
+            <w:rPr>
+              <w:lang w:val="en-US"/>
+            </w:rPr>
+            <w:t xml:space="preserve"> </w:t>
+          </w:r>
+          <w:r>
+            <w:rPr>
+              <w:highlight w:val="yellow"/>
+              <w:lang w:val="en-US"/>
+            </w:rPr>
+            <w:t>that</w:t>
+          </w:r>
+          <w:r>
+            <w:rPr>
+              <w:highlight w:val="yellow"/>
+              <w:lang w:val="en-US"/>
+            </w:rPr>
+            <w:t xml:space="preserve"> collect</w:t>
+          </w:r>
+          <w:r>
+            <w:rPr>
+              <w:lang w:val="en-US"/>
+            </w:rPr>
+            <w:t xml:space="preserve"> all the personal information of the users.</w:t>
           </w:r>
         </w:p>
         <w:p>
@@ -1883,55 +1969,85 @@
             <w:rPr>
               <w:lang w:val="en-US"/>
             </w:rPr>
-            <w:t xml:space="preserve"> is not a tough operation to </w:t>
+            <w:t xml:space="preserve"> </w:t>
+          </w:r>
+          <w:r>
+            <w:rPr>
+              <w:highlight w:val="yellow"/>
+              <w:lang w:val="en-US"/>
+            </w:rPr>
+            <w:t>implementing it with a key-value database</w:t>
+          </w:r>
+          <w:r>
+            <w:rPr>
+              <w:lang w:val="en-US"/>
+            </w:rPr>
+            <w:t xml:space="preserve"> is not a tough operation to be done, </w:t>
+          </w:r>
+          <w:r>
+            <w:rPr>
+              <w:lang w:val="en-US"/>
+            </w:rPr>
+            <w:t xml:space="preserve">and it has low impact on the global performances of the system. This because new rooms and PCs are rarely inserted in the database after its </w:t>
+          </w:r>
+          <w:r>
+            <w:rPr>
+              <w:lang w:val="en-US"/>
+            </w:rPr>
+            <w:t>initialization,</w:t>
+          </w:r>
+          <w:r>
+            <w:rPr>
+              <w:lang w:val="en-US"/>
+            </w:rPr>
+            <w:t xml:space="preserve"> and the effort to make so is </w:t>
           </w:r>
           <w:proofErr w:type="gramStart"/>
           <w:r>
             <w:rPr>
               <w:lang w:val="en-US"/>
             </w:rPr>
-            <w:t>be done</w:t>
+            <w:t>really low</w:t>
           </w:r>
           <w:proofErr w:type="gramEnd"/>
           <w:r>
             <w:rPr>
               <w:lang w:val="en-US"/>
             </w:rPr>
-            <w:t xml:space="preserve">, </w:t>
-          </w:r>
-          <w:r>
-            <w:rPr>
-              <w:lang w:val="en-US"/>
-            </w:rPr>
-            <w:t xml:space="preserve">and it has low impact on the global performances of the system. This because new rooms and PCs are rarely inserted in the database after its </w:t>
+            <w:t xml:space="preserve">. Moreover, PC and Rooms tables </w:t>
           </w:r>
           <w:proofErr w:type="gramStart"/>
           <w:r>
             <w:rPr>
               <w:lang w:val="en-US"/>
             </w:rPr>
-            <w:t>initialization,</w:t>
+            <w:t>have to</w:t>
           </w:r>
           <w:proofErr w:type="gramEnd"/>
           <w:r>
             <w:rPr>
               <w:lang w:val="en-US"/>
             </w:rPr>
-            <w:t xml:space="preserve"> and the effort to make so is really low. Moreover, PC and Rooms tables have to </w:t>
-          </w:r>
-          <w:proofErr w:type="gramStart"/>
-          <w:r>
-            <w:rPr>
-              <w:lang w:val="en-US"/>
-            </w:rPr>
-            <w:t>be heavily queried</w:t>
-          </w:r>
-          <w:proofErr w:type="gramEnd"/>
-          <w:r>
-            <w:rPr>
-              <w:lang w:val="en-US"/>
-            </w:rPr>
-            <w:t xml:space="preserve"> by the application, in order to get the exact number of available stations given a certain date. This led us not to choice </w:t>
+            <w:t xml:space="preserve"> be heavily queried by the application, in order to get the exact number of available stations given a certain date</w:t>
+          </w:r>
+          <w:r>
+            <w:rPr>
+              <w:lang w:val="en-US"/>
+            </w:rPr>
+            <w:t xml:space="preserve"> </w:t>
+          </w:r>
+          <w:r>
+            <w:rPr>
+              <w:highlight w:val="yellow"/>
+              <w:lang w:val="en-US"/>
+            </w:rPr>
+            <w:t>and room</w:t>
+          </w:r>
+          <w:r>
+            <w:rPr>
+              <w:lang w:val="en-US"/>
+            </w:rPr>
+            <w:t xml:space="preserve">. This led us not to choice </w:t>
           </w:r>
           <w:r>
             <w:rPr>
@@ -1951,21 +2067,71 @@
               <w:lang w:val="en-US"/>
             </w:rPr>
             <w:tab/>
-            <w:t xml:space="preserve">Something similar applies to the table recollecting all the bookings made by the users. There will be many instances of the entity “Booking” in the database, but complex queries </w:t>
+            <w:t xml:space="preserve">Something similar applies to the table </w:t>
+          </w:r>
+          <w:r>
+            <w:rPr>
+              <w:lang w:val="en-US"/>
+            </w:rPr>
+            <w:t xml:space="preserve">that </w:t>
+          </w:r>
+          <w:r>
+            <w:rPr>
+              <w:highlight w:val="yellow"/>
+              <w:lang w:val="en-US"/>
+            </w:rPr>
+            <w:t>recollect</w:t>
+          </w:r>
+          <w:r>
+            <w:rPr>
+              <w:lang w:val="en-US"/>
+            </w:rPr>
+            <w:t xml:space="preserve"> all the bookings made by the users. There will be many instances of the entity “Booking” in the database, but complex queries are needed in order to find the list of all the available computers </w:t>
           </w:r>
           <w:proofErr w:type="gramStart"/>
           <w:r>
             <w:rPr>
               <w:lang w:val="en-US"/>
             </w:rPr>
-            <w:t>are needed</w:t>
+            <w:t>in a given</w:t>
           </w:r>
           <w:proofErr w:type="gramEnd"/>
           <w:r>
             <w:rPr>
               <w:lang w:val="en-US"/>
             </w:rPr>
-            <w:t xml:space="preserve"> in order to find the list of all the available computers in a given day. We decided not to implement this table using a key-value approach.</w:t>
+            <w:t xml:space="preserve"> day. We decided to</w:t>
+          </w:r>
+          <w:r>
+            <w:rPr>
+              <w:lang w:val="en-US"/>
+            </w:rPr>
+            <w:t xml:space="preserve"> don’t</w:t>
+          </w:r>
+          <w:r>
+            <w:rPr>
+              <w:lang w:val="en-US"/>
+            </w:rPr>
+            <w:t xml:space="preserve"> implement</w:t>
+          </w:r>
+          <w:r>
+            <w:rPr>
+              <w:lang w:val="en-US"/>
+            </w:rPr>
+            <w:t xml:space="preserve"> </w:t>
+          </w:r>
+          <w:r>
+            <w:rPr>
+              <w:highlight w:val="yellow"/>
+              <w:lang w:val="en-US"/>
+            </w:rPr>
+            <w:t>even</w:t>
+          </w:r>
+          <w:r>
+            <w:rPr>
+              <w:lang w:val="en-US"/>
+            </w:rPr>
+            <w:t xml:space="preserve"> this table using a key-value approach.</w:t>
           </w:r>
         </w:p>
         <w:p>
@@ -1978,43 +2144,28 @@
             <w:rPr>
               <w:lang w:val="en-US"/>
             </w:rPr>
+            <w:lastRenderedPageBreak/>
             <w:tab/>
-            <w:t xml:space="preserve">Users’ personal information is something completely different to handle. We suppose that the database will collect many instances of the entity “User”, about one for each student in the </w:t>
-          </w:r>
-          <w:r>
-            <w:rPr>
-              <w:lang w:val="en-US"/>
-            </w:rPr>
-            <w:lastRenderedPageBreak/>
-            <w:t xml:space="preserve">university. This data includes the username and password of the user, so each time a student wants to log in to the system, the system will perform a read operation on the table. Students </w:t>
-          </w:r>
-          <w:proofErr w:type="gramStart"/>
-          <w:r>
-            <w:rPr>
-              <w:lang w:val="en-US"/>
-            </w:rPr>
-            <w:t>are not inserted</w:t>
-          </w:r>
-          <w:proofErr w:type="gramEnd"/>
-          <w:r>
-            <w:rPr>
-              <w:lang w:val="en-US"/>
-            </w:rPr>
-            <w:t xml:space="preserve"> with a high frequency in the database, so we can consider our application as a read-heavy one (in relation to the “User” table), due to the fact that most of the operation that are made on the personal data of the users are read ones. Moreover, queries operations on the table “User” </w:t>
-          </w:r>
-          <w:proofErr w:type="gramStart"/>
-          <w:r>
-            <w:rPr>
-              <w:lang w:val="en-US"/>
-            </w:rPr>
-            <w:t>are not needed</w:t>
-          </w:r>
-          <w:proofErr w:type="gramEnd"/>
-          <w:r>
-            <w:rPr>
-              <w:lang w:val="en-US"/>
-            </w:rPr>
-            <w:t>, because when the system checks for the current reservations made by the logged-in user in the past, it only cares about the username.</w:t>
+            <w:t>Users’ personal information is something completely different to handle. We suppose that the database will collect many instances of the entity “User”, about one for each student in the university. This data includes the username and password of the user, so each time a student wants to log in to the system, the system will perform a read operation on the table. Students are not inserted with a high frequency in the database</w:t>
+          </w:r>
+          <w:r>
+            <w:rPr>
+              <w:lang w:val="en-US"/>
+            </w:rPr>
+            <w:t xml:space="preserve"> </w:t>
+          </w:r>
+          <w:r>
+            <w:rPr>
+              <w:highlight w:val="yellow"/>
+              <w:lang w:val="en-US"/>
+            </w:rPr>
+            <w:t>compared to the read operation</w:t>
+          </w:r>
+          <w:r>
+            <w:rPr>
+              <w:lang w:val="en-US"/>
+            </w:rPr>
+            <w:t>, so we can consider our application as a read-heavy one (in relation to the “User” table), due to the fact that most of the operation that are made on the personal data of the users are read ones. Moreover, queries operations on the table “User” are not needed, because when the system checks for the current reservations made by the logged-in user in the past, it only cares about the username.</w:t>
           </w:r>
         </w:p>
         <w:p>
@@ -2045,21 +2196,7 @@
               <w:lang w:val="en-US"/>
             </w:rPr>
             <w:tab/>
-            <w:t xml:space="preserve">We suppose that each student of the university has a record in the database: we consider about 50,000 entries. </w:t>
-          </w:r>
-          <w:proofErr w:type="gramStart"/>
-          <w:r>
-            <w:rPr>
-              <w:lang w:val="en-US"/>
-            </w:rPr>
-            <w:t>Let’s</w:t>
-          </w:r>
-          <w:proofErr w:type="gramEnd"/>
-          <w:r>
-            <w:rPr>
-              <w:lang w:val="en-US"/>
-            </w:rPr>
-            <w:t xml:space="preserve"> consider (overestimating the values) an average of 10,000 new students enrolled each year and other 10,000 students that are leaving university. </w:t>
+            <w:t xml:space="preserve">We suppose that each student of the university has a record in the database: we consider about 50,000 entries. Let’s consider (overestimating the values) an average of 10,000 new students enrolled each year and other 10,000 students that are leaving university. </w:t>
           </w:r>
           <w:proofErr w:type="gramStart"/>
           <w:r>
@@ -2083,26 +2220,18 @@
               <w:lang w:val="en-US"/>
             </w:rPr>
           </w:pPr>
+          <w:r>
+            <w:rPr>
+              <w:lang w:val="en-US"/>
+            </w:rPr>
+            <w:t xml:space="preserve">Let’s suppose, instead, that each day the 10% of the students need to use the service for booking a PC. This percentage is </w:t>
+          </w:r>
           <w:proofErr w:type="gramStart"/>
           <w:r>
             <w:rPr>
               <w:lang w:val="en-US"/>
             </w:rPr>
-            <w:t>Let’s</w:t>
-          </w:r>
-          <w:proofErr w:type="gramEnd"/>
-          <w:r>
-            <w:rPr>
-              <w:lang w:val="en-US"/>
-            </w:rPr>
-            <w:t xml:space="preserve"> suppose, instead, that each day the 10% of the students need to use the service for booking a PC. This percentage </w:t>
-          </w:r>
-          <w:proofErr w:type="gramStart"/>
-          <w:r>
-            <w:rPr>
-              <w:lang w:val="en-US"/>
-            </w:rPr>
-            <w:t>is actually underestimated</w:t>
+            <w:t>actually underestimated</w:t>
           </w:r>
           <w:proofErr w:type="gramEnd"/>
           <w:r>
@@ -2221,6 +2350,7 @@
               <w:b/>
               <w:lang w:val="en-US"/>
             </w:rPr>
+            <w:lastRenderedPageBreak/>
             <w:t>Lower impact on system performances:</w:t>
           </w:r>
           <w:r>
@@ -2234,14 +2364,7 @@
             <w:rPr>
               <w:lang w:val="en-US"/>
             </w:rPr>
-            <w:t xml:space="preserve">a lot of user information are stored in the database; querying them using the traditional relational approach is certainly a way to get data from </w:t>
-          </w:r>
-          <w:r>
-            <w:rPr>
-              <w:lang w:val="en-US"/>
-            </w:rPr>
-            <w:lastRenderedPageBreak/>
-            <w:t>the table, but using a key-value technique is certainly faster and less expensive in terms of computational power;</w:t>
+            <w:t>a lot of user information are stored in the database; querying them using the traditional relational approach is certainly a way to get data from the table, but using a key-value technique is certainly faster and less expensive in terms of computational power;</w:t>
           </w:r>
         </w:p>
         <w:p>
@@ -2351,21 +2474,7 @@
             <w:rPr>
               <w:lang w:val="en-US"/>
             </w:rPr>
-            <w:t xml:space="preserve"> because of their simple structure. For instance, users </w:t>
-          </w:r>
-          <w:proofErr w:type="gramStart"/>
-          <w:r>
-            <w:rPr>
-              <w:lang w:val="en-US"/>
-            </w:rPr>
-            <w:t>could be divided</w:t>
-          </w:r>
-          <w:proofErr w:type="gramEnd"/>
-          <w:r>
-            <w:rPr>
-              <w:lang w:val="en-US"/>
-            </w:rPr>
-            <w:t xml:space="preserve"> in multiple servers, one for each university faculty, collecting the personal information of the users attending that faculty only. This would also lead to lower costs of maintenance of the equipment, due to the lower internet traffic flowing in each server.</w:t>
+            <w:t xml:space="preserve"> because of their simple structure. For instance, users could be divided in multiple servers, one for each university faculty, collecting the personal information of the users attending that faculty only. This would also lead to lower costs of maintenance of the equipment, due to the lower internet traffic flowing in each server.</w:t>
           </w:r>
         </w:p>
         <w:p>
@@ -2407,18 +2516,16 @@
               <w:lang w:val="en-US"/>
             </w:rPr>
           </w:pPr>
-          <w:bookmarkStart w:id="4" w:name="_GoBack"/>
-          <w:bookmarkEnd w:id="4"/>
         </w:p>
         <w:p>
           <w:pPr>
             <w:pStyle w:val="Titolo1"/>
           </w:pPr>
-          <w:bookmarkStart w:id="5" w:name="_Toc22884948"/>
+          <w:bookmarkStart w:id="4" w:name="_Toc22884948"/>
           <w:r>
             <w:t>Possible implementations</w:t>
           </w:r>
-          <w:bookmarkEnd w:id="5"/>
+          <w:bookmarkEnd w:id="4"/>
         </w:p>
         <w:p>
           <w:pPr>
@@ -2431,7 +2538,32 @@
               <w:lang w:val="en-US"/>
             </w:rPr>
             <w:tab/>
-            <w:t>For implementing the key-value database, we opted for “</w:t>
+            <w:t xml:space="preserve">For implementing the key-value database, we opted for </w:t>
+          </w:r>
+          <w:r>
+            <w:rPr>
+              <w:lang w:val="en-US"/>
+            </w:rPr>
+            <w:t xml:space="preserve">the </w:t>
+          </w:r>
+          <w:r>
+            <w:rPr>
+              <w:highlight w:val="yellow"/>
+              <w:lang w:val="en-US"/>
+            </w:rPr>
+            <w:t>software</w:t>
+          </w:r>
+          <w:r>
+            <w:rPr>
+              <w:lang w:val="en-US"/>
+            </w:rPr>
+            <w:t xml:space="preserve"> </w:t>
+          </w:r>
+          <w:r>
+            <w:rPr>
+              <w:lang w:val="en-US"/>
+            </w:rPr>
+            <w:t>“</w:t>
           </w:r>
           <w:proofErr w:type="spellStart"/>
           <w:r>
@@ -2445,7 +2577,20 @@
             <w:rPr>
               <w:lang w:val="en-US"/>
             </w:rPr>
-            <w:t>”, by Google. We will format the keys as strings representing the hierarchical structure of the table “User”, and we will use a hash function to interpret them as indexes. This because it would be a waste of space to store long strings as keys; in fact, using integers as indexes is less impacting on the system’s performances because of their shortened size.</w:t>
+            <w:t xml:space="preserve">”, by Google. We will </w:t>
+          </w:r>
+          <w:r>
+            <w:rPr>
+              <w:highlight w:val="yellow"/>
+              <w:lang w:val="en-US"/>
+            </w:rPr>
+            <w:t>generate</w:t>
+          </w:r>
+          <w:r>
+            <w:rPr>
+              <w:lang w:val="en-US"/>
+            </w:rPr>
+            <w:t xml:space="preserve"> keys as strings representing the hierarchical structure of the table “User”, and we will use a hash function to interpret them as indexes. This because it would be a waste of space to store long strings as keys; in fact, using integers as indexes is less impacting on the system’s performances because of their shortened size.</w:t>
           </w:r>
         </w:p>
         <w:p>
@@ -2530,7 +2675,7 @@
             </w:rPr>
             <w:lastRenderedPageBreak/>
             <w:drawing>
-              <wp:anchor distT="0" distB="0" distL="114300" distR="114300" simplePos="0" relativeHeight="251663360" behindDoc="1" locked="0" layoutInCell="1" allowOverlap="1">
+              <wp:anchor distT="0" distB="0" distL="114300" distR="114300" simplePos="0" relativeHeight="251663360" behindDoc="1" locked="0" layoutInCell="1" allowOverlap="1" wp14:anchorId="20FEA3FA" wp14:editId="63E581D0">
                 <wp:simplePos x="0" y="0"/>
                 <wp:positionH relativeFrom="column">
                   <wp:posOffset>1051560</wp:posOffset>
@@ -2640,14 +2785,14 @@
             <w:rPr>
               <w:lang w:val="en-US"/>
             </w:rPr>
-            <w:t>actually</w:t>
+            <w:t>actually it</w:t>
           </w:r>
           <w:proofErr w:type="gramEnd"/>
           <w:r>
             <w:rPr>
               <w:lang w:val="en-US"/>
             </w:rPr>
-            <w:t xml:space="preserve"> it only has to redirect the stream of information towards one of the slaves; data balancing is granted.</w:t>
+            <w:t xml:space="preserve"> only has to redirect the stream of information towards one of the slaves; data balancing is granted.</w:t>
           </w:r>
         </w:p>
         <w:p>
@@ -2661,21 +2806,7 @@
             <w:rPr>
               <w:lang w:val="en-US"/>
             </w:rPr>
-            <w:t xml:space="preserve">A hashing function for load balancing between the Slaves </w:t>
-          </w:r>
-          <w:proofErr w:type="gramStart"/>
-          <w:r>
-            <w:rPr>
-              <w:lang w:val="en-US"/>
-            </w:rPr>
-            <w:t>is also needed</w:t>
-          </w:r>
-          <w:proofErr w:type="gramEnd"/>
-          <w:r>
-            <w:rPr>
-              <w:lang w:val="en-US"/>
-            </w:rPr>
-            <w:t xml:space="preserve">. The master knows where to put and retrieve data from </w:t>
+            <w:t xml:space="preserve">A hashing function for load balancing between the Slaves is also needed. The master knows where to put and retrieve data from </w:t>
           </w:r>
           <w:r>
             <w:rPr>
@@ -2695,7 +2826,15 @@
               <w:lang w:val="en-US"/>
             </w:rPr>
             <w:tab/>
-            <w:t xml:space="preserve">This structure is not as simple as a traditional one-server system, but it is not difficult to implement and could return some important results in terms of efficiency. </w:t>
+            <w:t>This structure is not as simple as a traditional one-server system, but it is n</w:t>
+          </w:r>
+          <w:bookmarkStart w:id="5" w:name="_GoBack"/>
+          <w:bookmarkEnd w:id="5"/>
+          <w:r>
+            <w:rPr>
+              <w:lang w:val="en-US"/>
+            </w:rPr>
+            <w:t xml:space="preserve">ot difficult to implement and could return some important results in terms of efficiency. </w:t>
           </w:r>
         </w:p>
         <w:p>
@@ -2760,20 +2899,12 @@
             </w:rPr>
             <w:t xml:space="preserve"> when compared to </w:t>
           </w:r>
-          <w:proofErr w:type="gramStart"/>
-          <w:r>
-            <w:rPr>
-              <w:lang w:val="en-US"/>
-            </w:rPr>
-            <w:t xml:space="preserve">traditional </w:t>
-          </w:r>
-          <w:r>
-            <w:rPr>
-              <w:lang w:val="en-US"/>
-            </w:rPr>
-            <w:t>:</w:t>
-          </w:r>
-          <w:proofErr w:type="gramEnd"/>
+          <w:r>
+            <w:rPr>
+              <w:lang w:val="en-US"/>
+            </w:rPr>
+            <w:t>traditional:</w:t>
+          </w:r>
           <w:r>
             <w:rPr>
               <w:lang w:val="en-US"/>
@@ -2837,7 +2968,7 @@
 </file>
 
 <file path=word/endnotes.xml><?xml version="1.0" encoding="utf-8"?>
-<w:endnotes xmlns:wpc="http://schemas.microsoft.com/office/word/2010/wordprocessingCanvas" xmlns:cx="http://schemas.microsoft.com/office/drawing/2014/chartex" xmlns:cx1="http://schemas.microsoft.com/office/drawing/2015/9/8/chartex" xmlns:mc="http://schemas.openxmlformats.org/markup-compatibility/2006" xmlns:o="urn:schemas-microsoft-com:office:office" xmlns:r="http://schemas.openxmlformats.org/officeDocument/2006/relationships" xmlns:m="http://schemas.openxmlformats.org/officeDocument/2006/math" xmlns:v="urn:schemas-microsoft-com:vml" xmlns:wp14="http://schemas.microsoft.com/office/word/2010/wordprocessingDrawing" xmlns:wp="http://schemas.openxmlformats.org/drawingml/2006/wordprocessingDrawing" xmlns:w10="urn:schemas-microsoft-com:office:word" xmlns:w="http://schemas.openxmlformats.org/wordprocessingml/2006/main" xmlns:w14="http://schemas.microsoft.com/office/word/2010/wordml" xmlns:w15="http://schemas.microsoft.com/office/word/2012/wordml" xmlns:w16se="http://schemas.microsoft.com/office/word/2015/wordml/symex" xmlns:wpg="http://schemas.microsoft.com/office/word/2010/wordprocessingGroup" xmlns:wpi="http://schemas.microsoft.com/office/word/2010/wordprocessingInk" xmlns:wne="http://schemas.microsoft.com/office/word/2006/wordml" xmlns:wps="http://schemas.microsoft.com/office/word/2010/wordprocessingShape" mc:Ignorable="w14 w15 w16se wp14">
+<w:endnotes xmlns:wpc="http://schemas.microsoft.com/office/word/2010/wordprocessingCanvas" xmlns:cx="http://schemas.microsoft.com/office/drawing/2014/chartex" xmlns:cx1="http://schemas.microsoft.com/office/drawing/2015/9/8/chartex" xmlns:cx2="http://schemas.microsoft.com/office/drawing/2015/10/21/chartex" xmlns:cx3="http://schemas.microsoft.com/office/drawing/2016/5/9/chartex" xmlns:cx4="http://schemas.microsoft.com/office/drawing/2016/5/10/chartex" xmlns:cx5="http://schemas.microsoft.com/office/drawing/2016/5/11/chartex" xmlns:cx6="http://schemas.microsoft.com/office/drawing/2016/5/12/chartex" xmlns:cx7="http://schemas.microsoft.com/office/drawing/2016/5/13/chartex" xmlns:cx8="http://schemas.microsoft.com/office/drawing/2016/5/14/chartex" xmlns:mc="http://schemas.openxmlformats.org/markup-compatibility/2006" xmlns:aink="http://schemas.microsoft.com/office/drawing/2016/ink" xmlns:am3d="http://schemas.microsoft.com/office/drawing/2017/model3d" xmlns:o="urn:schemas-microsoft-com:office:office" xmlns:r="http://schemas.openxmlformats.org/officeDocument/2006/relationships" xmlns:m="http://schemas.openxmlformats.org/officeDocument/2006/math" xmlns:v="urn:schemas-microsoft-com:vml" xmlns:wp14="http://schemas.microsoft.com/office/word/2010/wordprocessingDrawing" xmlns:wp="http://schemas.openxmlformats.org/drawingml/2006/wordprocessingDrawing" xmlns:w10="urn:schemas-microsoft-com:office:word" xmlns:w="http://schemas.openxmlformats.org/wordprocessingml/2006/main" xmlns:w14="http://schemas.microsoft.com/office/word/2010/wordml" xmlns:w15="http://schemas.microsoft.com/office/word/2012/wordml" xmlns:w16cid="http://schemas.microsoft.com/office/word/2016/wordml/cid" xmlns:w16se="http://schemas.microsoft.com/office/word/2015/wordml/symex" xmlns:wpg="http://schemas.microsoft.com/office/word/2010/wordprocessingGroup" xmlns:wpi="http://schemas.microsoft.com/office/word/2010/wordprocessingInk" xmlns:wne="http://schemas.microsoft.com/office/word/2006/wordml" xmlns:wps="http://schemas.microsoft.com/office/word/2010/wordprocessingShape" mc:Ignorable="w14 w15 w16se w16cid wp14">
   <w:endnote w:type="separator" w:id="-1">
     <w:p>
       <w:pPr>
@@ -2862,7 +2993,7 @@
 </file>
 
 <file path=word/footnotes.xml><?xml version="1.0" encoding="utf-8"?>
-<w:footnotes xmlns:wpc="http://schemas.microsoft.com/office/word/2010/wordprocessingCanvas" xmlns:cx="http://schemas.microsoft.com/office/drawing/2014/chartex" xmlns:cx1="http://schemas.microsoft.com/office/drawing/2015/9/8/chartex" xmlns:mc="http://schemas.openxmlformats.org/markup-compatibility/2006" xmlns:o="urn:schemas-microsoft-com:office:office" xmlns:r="http://schemas.openxmlformats.org/officeDocument/2006/relationships" xmlns:m="http://schemas.openxmlformats.org/officeDocument/2006/math" xmlns:v="urn:schemas-microsoft-com:vml" xmlns:wp14="http://schemas.microsoft.com/office/word/2010/wordprocessingDrawing" xmlns:wp="http://schemas.openxmlformats.org/drawingml/2006/wordprocessingDrawing" xmlns:w10="urn:schemas-microsoft-com:office:word" xmlns:w="http://schemas.openxmlformats.org/wordprocessingml/2006/main" xmlns:w14="http://schemas.microsoft.com/office/word/2010/wordml" xmlns:w15="http://schemas.microsoft.com/office/word/2012/wordml" xmlns:w16se="http://schemas.microsoft.com/office/word/2015/wordml/symex" xmlns:wpg="http://schemas.microsoft.com/office/word/2010/wordprocessingGroup" xmlns:wpi="http://schemas.microsoft.com/office/word/2010/wordprocessingInk" xmlns:wne="http://schemas.microsoft.com/office/word/2006/wordml" xmlns:wps="http://schemas.microsoft.com/office/word/2010/wordprocessingShape" mc:Ignorable="w14 w15 w16se wp14">
+<w:footnotes xmlns:wpc="http://schemas.microsoft.com/office/word/2010/wordprocessingCanvas" xmlns:cx="http://schemas.microsoft.com/office/drawing/2014/chartex" xmlns:cx1="http://schemas.microsoft.com/office/drawing/2015/9/8/chartex" xmlns:cx2="http://schemas.microsoft.com/office/drawing/2015/10/21/chartex" xmlns:cx3="http://schemas.microsoft.com/office/drawing/2016/5/9/chartex" xmlns:cx4="http://schemas.microsoft.com/office/drawing/2016/5/10/chartex" xmlns:cx5="http://schemas.microsoft.com/office/drawing/2016/5/11/chartex" xmlns:cx6="http://schemas.microsoft.com/office/drawing/2016/5/12/chartex" xmlns:cx7="http://schemas.microsoft.com/office/drawing/2016/5/13/chartex" xmlns:cx8="http://schemas.microsoft.com/office/drawing/2016/5/14/chartex" xmlns:mc="http://schemas.openxmlformats.org/markup-compatibility/2006" xmlns:aink="http://schemas.microsoft.com/office/drawing/2016/ink" xmlns:am3d="http://schemas.microsoft.com/office/drawing/2017/model3d" xmlns:o="urn:schemas-microsoft-com:office:office" xmlns:r="http://schemas.openxmlformats.org/officeDocument/2006/relationships" xmlns:m="http://schemas.openxmlformats.org/officeDocument/2006/math" xmlns:v="urn:schemas-microsoft-com:vml" xmlns:wp14="http://schemas.microsoft.com/office/word/2010/wordprocessingDrawing" xmlns:wp="http://schemas.openxmlformats.org/drawingml/2006/wordprocessingDrawing" xmlns:w10="urn:schemas-microsoft-com:office:word" xmlns:w="http://schemas.openxmlformats.org/wordprocessingml/2006/main" xmlns:w14="http://schemas.microsoft.com/office/word/2010/wordml" xmlns:w15="http://schemas.microsoft.com/office/word/2012/wordml" xmlns:w16cid="http://schemas.microsoft.com/office/word/2016/wordml/cid" xmlns:w16se="http://schemas.microsoft.com/office/word/2015/wordml/symex" xmlns:wpg="http://schemas.microsoft.com/office/word/2010/wordprocessingGroup" xmlns:wpi="http://schemas.microsoft.com/office/word/2010/wordprocessingInk" xmlns:wne="http://schemas.microsoft.com/office/word/2006/wordml" xmlns:wps="http://schemas.microsoft.com/office/word/2010/wordprocessingShape" mc:Ignorable="w14 w15 w16se w16cid wp14">
   <w:footnote w:type="separator" w:id="-1">
     <w:p>
       <w:pPr>
@@ -2887,7 +3018,7 @@
 </file>
 
 <file path=word/numbering.xml><?xml version="1.0" encoding="utf-8"?>
-<w:numbering xmlns:wpc="http://schemas.microsoft.com/office/word/2010/wordprocessingCanvas" xmlns:cx="http://schemas.microsoft.com/office/drawing/2014/chartex" xmlns:cx1="http://schemas.microsoft.com/office/drawing/2015/9/8/chartex" xmlns:mc="http://schemas.openxmlformats.org/markup-compatibility/2006" xmlns:o="urn:schemas-microsoft-com:office:office" xmlns:r="http://schemas.openxmlformats.org/officeDocument/2006/relationships" xmlns:m="http://schemas.openxmlformats.org/officeDocument/2006/math" xmlns:v="urn:schemas-microsoft-com:vml" xmlns:wp14="http://schemas.microsoft.com/office/word/2010/wordprocessingDrawing" xmlns:wp="http://schemas.openxmlformats.org/drawingml/2006/wordprocessingDrawing" xmlns:w10="urn:schemas-microsoft-com:office:word" xmlns:w="http://schemas.openxmlformats.org/wordprocessingml/2006/main" xmlns:w14="http://schemas.microsoft.com/office/word/2010/wordml" xmlns:w15="http://schemas.microsoft.com/office/word/2012/wordml" xmlns:w16se="http://schemas.microsoft.com/office/word/2015/wordml/symex" xmlns:wpg="http://schemas.microsoft.com/office/word/2010/wordprocessingGroup" xmlns:wpi="http://schemas.microsoft.com/office/word/2010/wordprocessingInk" xmlns:wne="http://schemas.microsoft.com/office/word/2006/wordml" xmlns:wps="http://schemas.microsoft.com/office/word/2010/wordprocessingShape" mc:Ignorable="w14 w15 w16se wp14">
+<w:numbering xmlns:wpc="http://schemas.microsoft.com/office/word/2010/wordprocessingCanvas" xmlns:cx="http://schemas.microsoft.com/office/drawing/2014/chartex" xmlns:cx1="http://schemas.microsoft.com/office/drawing/2015/9/8/chartex" xmlns:cx2="http://schemas.microsoft.com/office/drawing/2015/10/21/chartex" xmlns:cx3="http://schemas.microsoft.com/office/drawing/2016/5/9/chartex" xmlns:cx4="http://schemas.microsoft.com/office/drawing/2016/5/10/chartex" xmlns:cx5="http://schemas.microsoft.com/office/drawing/2016/5/11/chartex" xmlns:cx6="http://schemas.microsoft.com/office/drawing/2016/5/12/chartex" xmlns:cx7="http://schemas.microsoft.com/office/drawing/2016/5/13/chartex" xmlns:cx8="http://schemas.microsoft.com/office/drawing/2016/5/14/chartex" xmlns:mc="http://schemas.openxmlformats.org/markup-compatibility/2006" xmlns:aink="http://schemas.microsoft.com/office/drawing/2016/ink" xmlns:am3d="http://schemas.microsoft.com/office/drawing/2017/model3d" xmlns:o="urn:schemas-microsoft-com:office:office" xmlns:r="http://schemas.openxmlformats.org/officeDocument/2006/relationships" xmlns:m="http://schemas.openxmlformats.org/officeDocument/2006/math" xmlns:v="urn:schemas-microsoft-com:vml" xmlns:wp14="http://schemas.microsoft.com/office/word/2010/wordprocessingDrawing" xmlns:wp="http://schemas.openxmlformats.org/drawingml/2006/wordprocessingDrawing" xmlns:w10="urn:schemas-microsoft-com:office:word" xmlns:w="http://schemas.openxmlformats.org/wordprocessingml/2006/main" xmlns:w14="http://schemas.microsoft.com/office/word/2010/wordml" xmlns:w15="http://schemas.microsoft.com/office/word/2012/wordml" xmlns:w16cid="http://schemas.microsoft.com/office/word/2016/wordml/cid" xmlns:w16se="http://schemas.microsoft.com/office/word/2015/wordml/symex" xmlns:wpg="http://schemas.microsoft.com/office/word/2010/wordprocessingGroup" xmlns:wpi="http://schemas.microsoft.com/office/word/2010/wordprocessingInk" xmlns:wne="http://schemas.microsoft.com/office/word/2006/wordml" xmlns:wps="http://schemas.microsoft.com/office/word/2010/wordprocessingShape" mc:Ignorable="w14 w15 w16se w16cid wp14">
   <w:abstractNum w:abstractNumId="0" w15:restartNumberingAfterBreak="0">
     <w:nsid w:val="47BB0E8E"/>
     <w:multiLevelType w:val="hybridMultilevel"/>
@@ -3008,7 +3139,7 @@
 </file>
 
 <file path=word/styles.xml><?xml version="1.0" encoding="utf-8"?>
-<w:styles xmlns:mc="http://schemas.openxmlformats.org/markup-compatibility/2006" xmlns:r="http://schemas.openxmlformats.org/officeDocument/2006/relationships" xmlns:w="http://schemas.openxmlformats.org/wordprocessingml/2006/main" xmlns:w14="http://schemas.microsoft.com/office/word/2010/wordml" xmlns:w15="http://schemas.microsoft.com/office/word/2012/wordml" xmlns:w16se="http://schemas.microsoft.com/office/word/2015/wordml/symex" mc:Ignorable="w14 w15 w16se">
+<w:styles xmlns:mc="http://schemas.openxmlformats.org/markup-compatibility/2006" xmlns:r="http://schemas.openxmlformats.org/officeDocument/2006/relationships" xmlns:w="http://schemas.openxmlformats.org/wordprocessingml/2006/main" xmlns:w14="http://schemas.microsoft.com/office/word/2010/wordml" xmlns:w15="http://schemas.microsoft.com/office/word/2012/wordml" xmlns:w16cid="http://schemas.microsoft.com/office/word/2016/wordml/cid" xmlns:w16se="http://schemas.microsoft.com/office/word/2015/wordml/symex" mc:Ignorable="w14 w15 w16se w16cid">
   <w:docDefaults>
     <w:rPrDefault>
       <w:rPr>
@@ -3024,7 +3155,7 @@
       </w:pPr>
     </w:pPrDefault>
   </w:docDefaults>
-  <w:latentStyles w:defLockedState="0" w:defUIPriority="99" w:defSemiHidden="0" w:defUnhideWhenUsed="0" w:defQFormat="0" w:count="371">
+  <w:latentStyles w:defLockedState="0" w:defUIPriority="99" w:defSemiHidden="0" w:defUnhideWhenUsed="0" w:defQFormat="0" w:count="376">
     <w:lsdException w:name="Normal" w:uiPriority="0" w:qFormat="1"/>
     <w:lsdException w:name="heading 1" w:uiPriority="9" w:qFormat="1"/>
     <w:lsdException w:name="heading 2" w:semiHidden="1" w:uiPriority="9" w:unhideWhenUsed="1" w:qFormat="1"/>
@@ -3130,7 +3261,6 @@
     <w:lsdException w:name="HTML Sample" w:semiHidden="1" w:unhideWhenUsed="1"/>
     <w:lsdException w:name="HTML Typewriter" w:semiHidden="1" w:unhideWhenUsed="1"/>
     <w:lsdException w:name="HTML Variable" w:semiHidden="1" w:unhideWhenUsed="1"/>
-    <w:lsdException w:name="Normal Table" w:semiHidden="1" w:unhideWhenUsed="1"/>
     <w:lsdException w:name="annotation subject" w:semiHidden="1" w:unhideWhenUsed="1"/>
     <w:lsdException w:name="No List" w:semiHidden="1" w:unhideWhenUsed="1"/>
     <w:lsdException w:name="Outline List 1" w:semiHidden="1" w:unhideWhenUsed="1"/>
@@ -3173,11 +3303,8 @@
     <w:lsdException w:name="Table Contemporary" w:semiHidden="1" w:unhideWhenUsed="1"/>
     <w:lsdException w:name="Table Elegant" w:semiHidden="1" w:unhideWhenUsed="1"/>
     <w:lsdException w:name="Table Professional" w:semiHidden="1" w:unhideWhenUsed="1"/>
-    <w:lsdException w:name="Table Subtle 1" w:semiHidden="1" w:unhideWhenUsed="1"/>
     <w:lsdException w:name="Table Subtle 2" w:semiHidden="1" w:unhideWhenUsed="1"/>
     <w:lsdException w:name="Table Web 1" w:semiHidden="1" w:unhideWhenUsed="1"/>
-    <w:lsdException w:name="Table Web 2" w:semiHidden="1" w:unhideWhenUsed="1"/>
-    <w:lsdException w:name="Table Web 3" w:semiHidden="1" w:unhideWhenUsed="1"/>
     <w:lsdException w:name="Balloon Text" w:semiHidden="1" w:unhideWhenUsed="1"/>
     <w:lsdException w:name="Table Grid" w:uiPriority="39"/>
     <w:lsdException w:name="Table Theme" w:semiHidden="1" w:unhideWhenUsed="1"/>
@@ -3396,6 +3523,11 @@
     <w:lsdException w:name="List Table 5 Dark Accent 6" w:uiPriority="50"/>
     <w:lsdException w:name="List Table 6 Colorful Accent 6" w:uiPriority="51"/>
     <w:lsdException w:name="List Table 7 Colorful Accent 6" w:uiPriority="52"/>
+    <w:lsdException w:name="Mention" w:semiHidden="1" w:unhideWhenUsed="1"/>
+    <w:lsdException w:name="Smart Hyperlink" w:semiHidden="1" w:unhideWhenUsed="1"/>
+    <w:lsdException w:name="Hashtag" w:semiHidden="1" w:unhideWhenUsed="1"/>
+    <w:lsdException w:name="Unresolved Mention" w:semiHidden="1" w:unhideWhenUsed="1"/>
+    <w:lsdException w:name="Smart Link" w:semiHidden="1" w:unhideWhenUsed="1"/>
   </w:latentStyles>
   <w:style w:type="paragraph" w:default="1" w:styleId="Normale">
     <w:name w:val="Normal"/>
@@ -4603,13 +4735,6 @@
         </dgm:presLayoutVars>
       </dgm:prSet>
       <dgm:spPr/>
-      <dgm:t>
-        <a:bodyPr/>
-        <a:lstStyle/>
-        <a:p>
-          <a:endParaRPr lang="it-IT"/>
-        </a:p>
-      </dgm:t>
     </dgm:pt>
     <dgm:pt modelId="{61ED9526-587F-436F-88F2-D778B4ABADE3}" type="pres">
       <dgm:prSet presAssocID="{2F78D42B-9E49-4895-89A6-C80B834CC358}" presName="hierRoot1" presStyleCnt="0">
@@ -4630,24 +4755,10 @@
         </dgm:presLayoutVars>
       </dgm:prSet>
       <dgm:spPr/>
-      <dgm:t>
-        <a:bodyPr/>
-        <a:lstStyle/>
-        <a:p>
-          <a:endParaRPr lang="it-IT"/>
-        </a:p>
-      </dgm:t>
     </dgm:pt>
     <dgm:pt modelId="{0B60DD91-E405-4AF0-AE5D-CECDC38C859C}" type="pres">
       <dgm:prSet presAssocID="{2F78D42B-9E49-4895-89A6-C80B834CC358}" presName="rootConnector1" presStyleLbl="node1" presStyleIdx="0" presStyleCnt="0"/>
       <dgm:spPr/>
-      <dgm:t>
-        <a:bodyPr/>
-        <a:lstStyle/>
-        <a:p>
-          <a:endParaRPr lang="it-IT"/>
-        </a:p>
-      </dgm:t>
     </dgm:pt>
     <dgm:pt modelId="{E21AA42B-F0E7-44E5-A3CB-599B2506F580}" type="pres">
       <dgm:prSet presAssocID="{2F78D42B-9E49-4895-89A6-C80B834CC358}" presName="hierChild2" presStyleCnt="0"/>
@@ -4656,13 +4767,6 @@
     <dgm:pt modelId="{7E66F86A-D1CB-4757-B10D-9BA2CC1BF753}" type="pres">
       <dgm:prSet presAssocID="{3F8B8EE6-8058-40A5-BE1F-7157B7F51CAA}" presName="Name37" presStyleLbl="parChTrans1D2" presStyleIdx="0" presStyleCnt="4"/>
       <dgm:spPr/>
-      <dgm:t>
-        <a:bodyPr/>
-        <a:lstStyle/>
-        <a:p>
-          <a:endParaRPr lang="it-IT"/>
-        </a:p>
-      </dgm:t>
     </dgm:pt>
     <dgm:pt modelId="{9B5746DF-E818-498D-B291-E096E4A0A755}" type="pres">
       <dgm:prSet presAssocID="{40855E22-552A-43AF-83CD-ADC2E46CF7C8}" presName="hierRoot2" presStyleCnt="0">
@@ -4683,24 +4787,10 @@
         </dgm:presLayoutVars>
       </dgm:prSet>
       <dgm:spPr/>
-      <dgm:t>
-        <a:bodyPr/>
-        <a:lstStyle/>
-        <a:p>
-          <a:endParaRPr lang="it-IT"/>
-        </a:p>
-      </dgm:t>
     </dgm:pt>
     <dgm:pt modelId="{9DE0A26C-DF84-495F-A555-94C86F080D0C}" type="pres">
       <dgm:prSet presAssocID="{40855E22-552A-43AF-83CD-ADC2E46CF7C8}" presName="rootConnector" presStyleLbl="node2" presStyleIdx="0" presStyleCnt="4"/>
       <dgm:spPr/>
-      <dgm:t>
-        <a:bodyPr/>
-        <a:lstStyle/>
-        <a:p>
-          <a:endParaRPr lang="it-IT"/>
-        </a:p>
-      </dgm:t>
     </dgm:pt>
     <dgm:pt modelId="{95670B85-1E3E-4187-8B19-C960677D07B5}" type="pres">
       <dgm:prSet presAssocID="{40855E22-552A-43AF-83CD-ADC2E46CF7C8}" presName="hierChild4" presStyleCnt="0"/>
@@ -4713,13 +4803,6 @@
     <dgm:pt modelId="{F161514C-8045-4AA3-A6E8-DBCF92718462}" type="pres">
       <dgm:prSet presAssocID="{3B1A72A0-3306-4813-8BD8-FB5FD78CD33C}" presName="Name37" presStyleLbl="parChTrans1D2" presStyleIdx="1" presStyleCnt="4"/>
       <dgm:spPr/>
-      <dgm:t>
-        <a:bodyPr/>
-        <a:lstStyle/>
-        <a:p>
-          <a:endParaRPr lang="it-IT"/>
-        </a:p>
-      </dgm:t>
     </dgm:pt>
     <dgm:pt modelId="{EAC06677-441F-494B-B3EC-79BE32523387}" type="pres">
       <dgm:prSet presAssocID="{E7A05150-E2FE-40C4-A3FE-F13D4D259189}" presName="hierRoot2" presStyleCnt="0">
@@ -4740,24 +4823,10 @@
         </dgm:presLayoutVars>
       </dgm:prSet>
       <dgm:spPr/>
-      <dgm:t>
-        <a:bodyPr/>
-        <a:lstStyle/>
-        <a:p>
-          <a:endParaRPr lang="it-IT"/>
-        </a:p>
-      </dgm:t>
     </dgm:pt>
     <dgm:pt modelId="{84582B50-04C5-4B41-8762-49E86235720B}" type="pres">
       <dgm:prSet presAssocID="{E7A05150-E2FE-40C4-A3FE-F13D4D259189}" presName="rootConnector" presStyleLbl="node2" presStyleIdx="1" presStyleCnt="4"/>
       <dgm:spPr/>
-      <dgm:t>
-        <a:bodyPr/>
-        <a:lstStyle/>
-        <a:p>
-          <a:endParaRPr lang="it-IT"/>
-        </a:p>
-      </dgm:t>
     </dgm:pt>
     <dgm:pt modelId="{F9890C47-CD2D-4182-8FB6-C0557A93BCA5}" type="pres">
       <dgm:prSet presAssocID="{E7A05150-E2FE-40C4-A3FE-F13D4D259189}" presName="hierChild4" presStyleCnt="0"/>
@@ -4770,13 +4839,6 @@
     <dgm:pt modelId="{D0BCF201-63A2-4F39-AD68-4724A44513A4}" type="pres">
       <dgm:prSet presAssocID="{5A8A2E53-8EC6-4957-A492-A6A86A5EAA95}" presName="Name37" presStyleLbl="parChTrans1D2" presStyleIdx="2" presStyleCnt="4"/>
       <dgm:spPr/>
-      <dgm:t>
-        <a:bodyPr/>
-        <a:lstStyle/>
-        <a:p>
-          <a:endParaRPr lang="it-IT"/>
-        </a:p>
-      </dgm:t>
     </dgm:pt>
     <dgm:pt modelId="{FD1200E2-71C3-42E3-B466-C025A892604D}" type="pres">
       <dgm:prSet presAssocID="{1DAF9AD4-D436-4D62-835C-8F992057C8A2}" presName="hierRoot2" presStyleCnt="0">
@@ -4797,24 +4859,10 @@
         </dgm:presLayoutVars>
       </dgm:prSet>
       <dgm:spPr/>
-      <dgm:t>
-        <a:bodyPr/>
-        <a:lstStyle/>
-        <a:p>
-          <a:endParaRPr lang="it-IT"/>
-        </a:p>
-      </dgm:t>
     </dgm:pt>
     <dgm:pt modelId="{AACB712D-20F1-4313-A3DC-415ED1916CCB}" type="pres">
       <dgm:prSet presAssocID="{1DAF9AD4-D436-4D62-835C-8F992057C8A2}" presName="rootConnector" presStyleLbl="node2" presStyleIdx="2" presStyleCnt="4"/>
       <dgm:spPr/>
-      <dgm:t>
-        <a:bodyPr/>
-        <a:lstStyle/>
-        <a:p>
-          <a:endParaRPr lang="it-IT"/>
-        </a:p>
-      </dgm:t>
     </dgm:pt>
     <dgm:pt modelId="{3B4DEF2B-D32E-4DD2-A869-38ED637307CC}" type="pres">
       <dgm:prSet presAssocID="{1DAF9AD4-D436-4D62-835C-8F992057C8A2}" presName="hierChild4" presStyleCnt="0"/>
@@ -4827,13 +4875,6 @@
     <dgm:pt modelId="{F8C7DCF0-0694-44CB-A98D-BB65D871BFCD}" type="pres">
       <dgm:prSet presAssocID="{533B1262-5A89-4288-9872-7CC4F3280268}" presName="Name37" presStyleLbl="parChTrans1D2" presStyleIdx="3" presStyleCnt="4"/>
       <dgm:spPr/>
-      <dgm:t>
-        <a:bodyPr/>
-        <a:lstStyle/>
-        <a:p>
-          <a:endParaRPr lang="it-IT"/>
-        </a:p>
-      </dgm:t>
     </dgm:pt>
     <dgm:pt modelId="{F49AAB72-74DD-43CF-A8CA-9D6ED088178C}" type="pres">
       <dgm:prSet presAssocID="{5CCF29DC-6BF0-4739-900D-AB8E20078165}" presName="hierRoot2" presStyleCnt="0">
@@ -4854,24 +4895,10 @@
         </dgm:presLayoutVars>
       </dgm:prSet>
       <dgm:spPr/>
-      <dgm:t>
-        <a:bodyPr/>
-        <a:lstStyle/>
-        <a:p>
-          <a:endParaRPr lang="it-IT"/>
-        </a:p>
-      </dgm:t>
     </dgm:pt>
     <dgm:pt modelId="{F212B755-B5EE-4C35-AEC0-EE8B8542A9D4}" type="pres">
       <dgm:prSet presAssocID="{5CCF29DC-6BF0-4739-900D-AB8E20078165}" presName="rootConnector" presStyleLbl="node2" presStyleIdx="3" presStyleCnt="4"/>
       <dgm:spPr/>
-      <dgm:t>
-        <a:bodyPr/>
-        <a:lstStyle/>
-        <a:p>
-          <a:endParaRPr lang="it-IT"/>
-        </a:p>
-      </dgm:t>
     </dgm:pt>
     <dgm:pt modelId="{42307C6B-E218-4D59-9BCC-B6E7C7370915}" type="pres">
       <dgm:prSet presAssocID="{5CCF29DC-6BF0-4739-900D-AB8E20078165}" presName="hierChild4" presStyleCnt="0"/>
@@ -4887,26 +4914,26 @@
     </dgm:pt>
   </dgm:ptLst>
   <dgm:cxnLst>
+    <dgm:cxn modelId="{8AFCA005-ADAA-4436-8A8D-EA214B2038EE}" type="presOf" srcId="{5CCF29DC-6BF0-4739-900D-AB8E20078165}" destId="{F212B755-B5EE-4C35-AEC0-EE8B8542A9D4}" srcOrd="1" destOrd="0" presId="urn:microsoft.com/office/officeart/2005/8/layout/orgChart1"/>
     <dgm:cxn modelId="{12B46E07-3505-421F-BE73-D9EF83E09206}" type="presOf" srcId="{5CCF29DC-6BF0-4739-900D-AB8E20078165}" destId="{B59A0DDB-2BD1-424A-8945-98FF9F18D235}" srcOrd="0" destOrd="0" presId="urn:microsoft.com/office/officeart/2005/8/layout/orgChart1"/>
-    <dgm:cxn modelId="{64D9717C-ECEC-41BD-8701-86A8B9DA420A}" type="presOf" srcId="{FC781940-B680-4E82-A93A-428E23FA0D15}" destId="{C844362B-8B90-457D-BF24-8B172D7B6CBD}" srcOrd="0" destOrd="0" presId="urn:microsoft.com/office/officeart/2005/8/layout/orgChart1"/>
+    <dgm:cxn modelId="{4D8DA008-93DD-438F-9111-78BAEFB93EDD}" type="presOf" srcId="{40855E22-552A-43AF-83CD-ADC2E46CF7C8}" destId="{9DE0A26C-DF84-495F-A555-94C86F080D0C}" srcOrd="1" destOrd="0" presId="urn:microsoft.com/office/officeart/2005/8/layout/orgChart1"/>
+    <dgm:cxn modelId="{D561DB0C-9BD0-4750-BC11-C4E34DA2CE19}" srcId="{2F78D42B-9E49-4895-89A6-C80B834CC358}" destId="{1DAF9AD4-D436-4D62-835C-8F992057C8A2}" srcOrd="2" destOrd="0" parTransId="{5A8A2E53-8EC6-4957-A492-A6A86A5EAA95}" sibTransId="{AD209CA3-88EC-4A1F-BFA1-62B11179AA6B}"/>
     <dgm:cxn modelId="{90E28326-CF79-4BF8-9F04-89BD3C7484BA}" type="presOf" srcId="{533B1262-5A89-4288-9872-7CC4F3280268}" destId="{F8C7DCF0-0694-44CB-A98D-BB65D871BFCD}" srcOrd="0" destOrd="0" presId="urn:microsoft.com/office/officeart/2005/8/layout/orgChart1"/>
-    <dgm:cxn modelId="{00BA8151-DF97-495B-AA77-A416991163DB}" srcId="{2F78D42B-9E49-4895-89A6-C80B834CC358}" destId="{E7A05150-E2FE-40C4-A3FE-F13D4D259189}" srcOrd="1" destOrd="0" parTransId="{3B1A72A0-3306-4813-8BD8-FB5FD78CD33C}" sibTransId="{58E4AC59-0E86-4C98-AA4B-01F24666A835}"/>
-    <dgm:cxn modelId="{5D22E2CD-EF7B-461C-803B-A1A206F4F487}" type="presOf" srcId="{40855E22-552A-43AF-83CD-ADC2E46CF7C8}" destId="{DEF9F3D5-8B75-422E-9F62-623F5AB0B346}" srcOrd="0" destOrd="0" presId="urn:microsoft.com/office/officeart/2005/8/layout/orgChart1"/>
-    <dgm:cxn modelId="{D8F14699-38CA-4B44-972C-08E0204F836C}" type="presOf" srcId="{E7A05150-E2FE-40C4-A3FE-F13D4D259189}" destId="{ED121401-56D0-4A82-A87C-EBFEECEA5E72}" srcOrd="0" destOrd="0" presId="urn:microsoft.com/office/officeart/2005/8/layout/orgChart1"/>
-    <dgm:cxn modelId="{CB88B9FE-CAC5-4192-BCB7-DA40A7013B74}" type="presOf" srcId="{1DAF9AD4-D436-4D62-835C-8F992057C8A2}" destId="{F565AC52-E0E3-4EA0-9A97-71B028E11C8F}" srcOrd="0" destOrd="0" presId="urn:microsoft.com/office/officeart/2005/8/layout/orgChart1"/>
-    <dgm:cxn modelId="{7405E0BB-0384-4481-A8E4-73A0614A22FA}" srcId="{2F78D42B-9E49-4895-89A6-C80B834CC358}" destId="{5CCF29DC-6BF0-4739-900D-AB8E20078165}" srcOrd="3" destOrd="0" parTransId="{533B1262-5A89-4288-9872-7CC4F3280268}" sibTransId="{049D5DB7-1CEF-4D7C-9885-5D6A5ADB73C0}"/>
-    <dgm:cxn modelId="{8AFCA005-ADAA-4436-8A8D-EA214B2038EE}" type="presOf" srcId="{5CCF29DC-6BF0-4739-900D-AB8E20078165}" destId="{F212B755-B5EE-4C35-AEC0-EE8B8542A9D4}" srcOrd="1" destOrd="0" presId="urn:microsoft.com/office/officeart/2005/8/layout/orgChart1"/>
-    <dgm:cxn modelId="{9236A478-F3F2-499D-BA06-020E52041D7A}" type="presOf" srcId="{1DAF9AD4-D436-4D62-835C-8F992057C8A2}" destId="{AACB712D-20F1-4313-A3DC-415ED1916CCB}" srcOrd="1" destOrd="0" presId="urn:microsoft.com/office/officeart/2005/8/layout/orgChart1"/>
-    <dgm:cxn modelId="{AADF8BA1-A476-4BEA-B308-7CF24C17BDEF}" type="presOf" srcId="{5A8A2E53-8EC6-4957-A492-A6A86A5EAA95}" destId="{D0BCF201-63A2-4F39-AD68-4724A44513A4}" srcOrd="0" destOrd="0" presId="urn:microsoft.com/office/officeart/2005/8/layout/orgChart1"/>
+    <dgm:cxn modelId="{2A66A13B-42B7-4C49-B216-5694EFAF909C}" srcId="{FC781940-B680-4E82-A93A-428E23FA0D15}" destId="{2F78D42B-9E49-4895-89A6-C80B834CC358}" srcOrd="0" destOrd="0" parTransId="{800822B9-434B-4A5B-9A09-E9056E116350}" sibTransId="{D2609E37-69EE-4C95-AF68-3683CBFE5ABA}"/>
+    <dgm:cxn modelId="{1CB06F67-C95B-4054-B0C1-7FC60BF2BA78}" type="presOf" srcId="{E7A05150-E2FE-40C4-A3FE-F13D4D259189}" destId="{84582B50-04C5-4B41-8762-49E86235720B}" srcOrd="1" destOrd="0" presId="urn:microsoft.com/office/officeart/2005/8/layout/orgChart1"/>
     <dgm:cxn modelId="{380C3948-F2E0-4877-ABF6-2F547034854E}" type="presOf" srcId="{3F8B8EE6-8058-40A5-BE1F-7157B7F51CAA}" destId="{7E66F86A-D1CB-4757-B10D-9BA2CC1BF753}" srcOrd="0" destOrd="0" presId="urn:microsoft.com/office/officeart/2005/8/layout/orgChart1"/>
     <dgm:cxn modelId="{A68BB26F-4095-4D3D-BCEB-10EA6667D450}" srcId="{2F78D42B-9E49-4895-89A6-C80B834CC358}" destId="{40855E22-552A-43AF-83CD-ADC2E46CF7C8}" srcOrd="0" destOrd="0" parTransId="{3F8B8EE6-8058-40A5-BE1F-7157B7F51CAA}" sibTransId="{95142E14-13B0-42B0-9B12-7D46873160D7}"/>
-    <dgm:cxn modelId="{4D8DA008-93DD-438F-9111-78BAEFB93EDD}" type="presOf" srcId="{40855E22-552A-43AF-83CD-ADC2E46CF7C8}" destId="{9DE0A26C-DF84-495F-A555-94C86F080D0C}" srcOrd="1" destOrd="0" presId="urn:microsoft.com/office/officeart/2005/8/layout/orgChart1"/>
-    <dgm:cxn modelId="{D561DB0C-9BD0-4750-BC11-C4E34DA2CE19}" srcId="{2F78D42B-9E49-4895-89A6-C80B834CC358}" destId="{1DAF9AD4-D436-4D62-835C-8F992057C8A2}" srcOrd="2" destOrd="0" parTransId="{5A8A2E53-8EC6-4957-A492-A6A86A5EAA95}" sibTransId="{AD209CA3-88EC-4A1F-BFA1-62B11179AA6B}"/>
-    <dgm:cxn modelId="{2A66A13B-42B7-4C49-B216-5694EFAF909C}" srcId="{FC781940-B680-4E82-A93A-428E23FA0D15}" destId="{2F78D42B-9E49-4895-89A6-C80B834CC358}" srcOrd="0" destOrd="0" parTransId="{800822B9-434B-4A5B-9A09-E9056E116350}" sibTransId="{D2609E37-69EE-4C95-AF68-3683CBFE5ABA}"/>
+    <dgm:cxn modelId="{00BA8151-DF97-495B-AA77-A416991163DB}" srcId="{2F78D42B-9E49-4895-89A6-C80B834CC358}" destId="{E7A05150-E2FE-40C4-A3FE-F13D4D259189}" srcOrd="1" destOrd="0" parTransId="{3B1A72A0-3306-4813-8BD8-FB5FD78CD33C}" sibTransId="{58E4AC59-0E86-4C98-AA4B-01F24666A835}"/>
+    <dgm:cxn modelId="{9236A478-F3F2-499D-BA06-020E52041D7A}" type="presOf" srcId="{1DAF9AD4-D436-4D62-835C-8F992057C8A2}" destId="{AACB712D-20F1-4313-A3DC-415ED1916CCB}" srcOrd="1" destOrd="0" presId="urn:microsoft.com/office/officeart/2005/8/layout/orgChart1"/>
+    <dgm:cxn modelId="{64D9717C-ECEC-41BD-8701-86A8B9DA420A}" type="presOf" srcId="{FC781940-B680-4E82-A93A-428E23FA0D15}" destId="{C844362B-8B90-457D-BF24-8B172D7B6CBD}" srcOrd="0" destOrd="0" presId="urn:microsoft.com/office/officeart/2005/8/layout/orgChart1"/>
+    <dgm:cxn modelId="{3F375694-ADE2-440A-9434-753F7B1ADC28}" type="presOf" srcId="{2F78D42B-9E49-4895-89A6-C80B834CC358}" destId="{7C89928F-86CB-4976-8050-8BDE770A6420}" srcOrd="0" destOrd="0" presId="urn:microsoft.com/office/officeart/2005/8/layout/orgChart1"/>
+    <dgm:cxn modelId="{D8F14699-38CA-4B44-972C-08E0204F836C}" type="presOf" srcId="{E7A05150-E2FE-40C4-A3FE-F13D4D259189}" destId="{ED121401-56D0-4A82-A87C-EBFEECEA5E72}" srcOrd="0" destOrd="0" presId="urn:microsoft.com/office/officeart/2005/8/layout/orgChart1"/>
+    <dgm:cxn modelId="{AADF8BA1-A476-4BEA-B308-7CF24C17BDEF}" type="presOf" srcId="{5A8A2E53-8EC6-4957-A492-A6A86A5EAA95}" destId="{D0BCF201-63A2-4F39-AD68-4724A44513A4}" srcOrd="0" destOrd="0" presId="urn:microsoft.com/office/officeart/2005/8/layout/orgChart1"/>
+    <dgm:cxn modelId="{7A3480B8-4489-47ED-BF6C-34892F9F9221}" type="presOf" srcId="{2F78D42B-9E49-4895-89A6-C80B834CC358}" destId="{0B60DD91-E405-4AF0-AE5D-CECDC38C859C}" srcOrd="1" destOrd="0" presId="urn:microsoft.com/office/officeart/2005/8/layout/orgChart1"/>
+    <dgm:cxn modelId="{7405E0BB-0384-4481-A8E4-73A0614A22FA}" srcId="{2F78D42B-9E49-4895-89A6-C80B834CC358}" destId="{5CCF29DC-6BF0-4739-900D-AB8E20078165}" srcOrd="3" destOrd="0" parTransId="{533B1262-5A89-4288-9872-7CC4F3280268}" sibTransId="{049D5DB7-1CEF-4D7C-9885-5D6A5ADB73C0}"/>
     <dgm:cxn modelId="{D3B68BC1-7A50-47F7-9875-8CFF209170AD}" type="presOf" srcId="{3B1A72A0-3306-4813-8BD8-FB5FD78CD33C}" destId="{F161514C-8045-4AA3-A6E8-DBCF92718462}" srcOrd="0" destOrd="0" presId="urn:microsoft.com/office/officeart/2005/8/layout/orgChart1"/>
-    <dgm:cxn modelId="{3F375694-ADE2-440A-9434-753F7B1ADC28}" type="presOf" srcId="{2F78D42B-9E49-4895-89A6-C80B834CC358}" destId="{7C89928F-86CB-4976-8050-8BDE770A6420}" srcOrd="0" destOrd="0" presId="urn:microsoft.com/office/officeart/2005/8/layout/orgChart1"/>
-    <dgm:cxn modelId="{7A3480B8-4489-47ED-BF6C-34892F9F9221}" type="presOf" srcId="{2F78D42B-9E49-4895-89A6-C80B834CC358}" destId="{0B60DD91-E405-4AF0-AE5D-CECDC38C859C}" srcOrd="1" destOrd="0" presId="urn:microsoft.com/office/officeart/2005/8/layout/orgChart1"/>
-    <dgm:cxn modelId="{1CB06F67-C95B-4054-B0C1-7FC60BF2BA78}" type="presOf" srcId="{E7A05150-E2FE-40C4-A3FE-F13D4D259189}" destId="{84582B50-04C5-4B41-8762-49E86235720B}" srcOrd="1" destOrd="0" presId="urn:microsoft.com/office/officeart/2005/8/layout/orgChart1"/>
+    <dgm:cxn modelId="{5D22E2CD-EF7B-461C-803B-A1A206F4F487}" type="presOf" srcId="{40855E22-552A-43AF-83CD-ADC2E46CF7C8}" destId="{DEF9F3D5-8B75-422E-9F62-623F5AB0B346}" srcOrd="0" destOrd="0" presId="urn:microsoft.com/office/officeart/2005/8/layout/orgChart1"/>
+    <dgm:cxn modelId="{CB88B9FE-CAC5-4192-BCB7-DA40A7013B74}" type="presOf" srcId="{1DAF9AD4-D436-4D62-835C-8F992057C8A2}" destId="{F565AC52-E0E3-4EA0-9A97-71B028E11C8F}" srcOrd="0" destOrd="0" presId="urn:microsoft.com/office/officeart/2005/8/layout/orgChart1"/>
     <dgm:cxn modelId="{36D13F22-8FFF-4A95-8287-731AF61F951A}" type="presParOf" srcId="{C844362B-8B90-457D-BF24-8B172D7B6CBD}" destId="{61ED9526-587F-436F-88F2-D778B4ABADE3}" srcOrd="0" destOrd="0" presId="urn:microsoft.com/office/officeart/2005/8/layout/orgChart1"/>
     <dgm:cxn modelId="{59EE9A4C-AF48-42E4-9816-AAC8B165BA0E}" type="presParOf" srcId="{61ED9526-587F-436F-88F2-D778B4ABADE3}" destId="{48A768D2-FE37-4E1E-81CA-D254E24E6D1B}" srcOrd="0" destOrd="0" presId="urn:microsoft.com/office/officeart/2005/8/layout/orgChart1"/>
     <dgm:cxn modelId="{6E35EF70-A4EC-4DCC-8B03-5338A185BEE3}" type="presParOf" srcId="{48A768D2-FE37-4E1E-81CA-D254E24E6D1B}" destId="{7C89928F-86CB-4976-8050-8BDE770A6420}" srcOrd="0" destOrd="0" presId="urn:microsoft.com/office/officeart/2005/8/layout/orgChart1"/>
@@ -5280,7 +5307,7 @@
         </a:bodyPr>
         <a:lstStyle/>
         <a:p>
-          <a:pPr lvl="0" algn="ctr" defTabSz="889000">
+          <a:pPr marL="0" lvl="0" indent="0" algn="ctr" defTabSz="889000">
             <a:lnSpc>
               <a:spcPct val="90000"/>
             </a:lnSpc>
@@ -5290,6 +5317,7 @@
             <a:spcAft>
               <a:spcPct val="35000"/>
             </a:spcAft>
+            <a:buNone/>
           </a:pPr>
           <a:r>
             <a:rPr lang="it-IT" sz="2000" kern="1200"/>
@@ -5378,7 +5406,7 @@
         </a:bodyPr>
         <a:lstStyle/>
         <a:p>
-          <a:pPr lvl="0" algn="ctr" defTabSz="889000">
+          <a:pPr marL="0" lvl="0" indent="0" algn="ctr" defTabSz="889000">
             <a:lnSpc>
               <a:spcPct val="90000"/>
             </a:lnSpc>
@@ -5388,6 +5416,7 @@
             <a:spcAft>
               <a:spcPct val="35000"/>
             </a:spcAft>
+            <a:buNone/>
           </a:pPr>
           <a:r>
             <a:rPr lang="it-IT" sz="2000" kern="1200"/>
@@ -5476,7 +5505,7 @@
         </a:bodyPr>
         <a:lstStyle/>
         <a:p>
-          <a:pPr lvl="0" algn="ctr" defTabSz="889000">
+          <a:pPr marL="0" lvl="0" indent="0" algn="ctr" defTabSz="889000">
             <a:lnSpc>
               <a:spcPct val="90000"/>
             </a:lnSpc>
@@ -5486,6 +5515,7 @@
             <a:spcAft>
               <a:spcPct val="35000"/>
             </a:spcAft>
+            <a:buNone/>
           </a:pPr>
           <a:r>
             <a:rPr lang="it-IT" sz="2000" kern="1200"/>
@@ -5574,7 +5604,7 @@
         </a:bodyPr>
         <a:lstStyle/>
         <a:p>
-          <a:pPr lvl="0" algn="ctr" defTabSz="889000">
+          <a:pPr marL="0" lvl="0" indent="0" algn="ctr" defTabSz="889000">
             <a:lnSpc>
               <a:spcPct val="90000"/>
             </a:lnSpc>
@@ -5584,6 +5614,7 @@
             <a:spcAft>
               <a:spcPct val="35000"/>
             </a:spcAft>
+            <a:buNone/>
           </a:pPr>
           <a:r>
             <a:rPr lang="it-IT" sz="2000" kern="1200"/>
@@ -5672,7 +5703,7 @@
         </a:bodyPr>
         <a:lstStyle/>
         <a:p>
-          <a:pPr lvl="0" algn="ctr" defTabSz="889000">
+          <a:pPr marL="0" lvl="0" indent="0" algn="ctr" defTabSz="889000">
             <a:lnSpc>
               <a:spcPct val="90000"/>
             </a:lnSpc>
@@ -5682,6 +5713,7 @@
             <a:spcAft>
               <a:spcPct val="35000"/>
             </a:spcAft>
+            <a:buNone/>
           </a:pPr>
           <a:r>
             <a:rPr lang="it-IT" sz="2000" kern="1200"/>

</xml_diff>